<commit_message>
Implemented User rating and comment feature and password for user - not hashed though
</commit_message>
<xml_diff>
--- a/Design Proposal/proposal.docx
+++ b/Design Proposal/proposal.docx
@@ -564,14 +564,7 @@
           <w:rFonts w:asciiTheme="majorHAnsi" w:eastAsia="Times New Roman" w:hAnsiTheme="majorHAnsi" w:cstheme="majorHAnsi"/>
           <w:color w:val="333333"/>
         </w:rPr>
-        <w:t>restaurant.py file:</w:t>
-      </w:r>
-      <w:r>
-        <w:rPr>
-          <w:rFonts w:asciiTheme="majorHAnsi" w:eastAsia="Times New Roman" w:hAnsiTheme="majorHAnsi" w:cstheme="majorHAnsi"/>
-          <w:color w:val="333333"/>
-        </w:rPr>
-        <w:t xml:space="preserve"> Has the Restaurant class that goes and scrapes the website html for the name, location, hours, description, menu, and specials; Also draw function to draw the restaurants on the canvas</w:t>
+        <w:t>restaurant.py file: Has the Restaurant class that goes and scrapes the website html for the name, location, hours, description, menu, and specials; Also draw function to draw the restaurants on the canvas</w:t>
       </w:r>
     </w:p>
     <w:p>
@@ -1088,8 +1081,6 @@
         </w:rPr>
         <w:t>Rank the restaurants that are most similar to the positive review and the least similar to the negative reviews</w:t>
       </w:r>
-      <w:bookmarkStart w:id="0" w:name="_GoBack"/>
-      <w:bookmarkEnd w:id="0"/>
     </w:p>
     <w:p>
       <w:pPr>
@@ -1203,21 +1194,7 @@
                 <w:rFonts w:asciiTheme="majorHAnsi" w:eastAsia="Times New Roman" w:hAnsiTheme="majorHAnsi" w:cstheme="majorHAnsi"/>
                 <w:color w:val="333333"/>
               </w:rPr>
-              <w:t>Webscrape</w:t>
-            </w:r>
-            <w:r>
-              <w:rPr>
-                <w:rFonts w:asciiTheme="majorHAnsi" w:eastAsia="Times New Roman" w:hAnsiTheme="majorHAnsi" w:cstheme="majorHAnsi"/>
-                <w:color w:val="333333"/>
-              </w:rPr>
-              <w:t xml:space="preserve"> </w:t>
-            </w:r>
-            <w:r>
-              <w:rPr>
-                <w:rFonts w:asciiTheme="majorHAnsi" w:eastAsia="Times New Roman" w:hAnsiTheme="majorHAnsi" w:cstheme="majorHAnsi"/>
-                <w:color w:val="333333"/>
-              </w:rPr>
-              <w:t>CMU Restaurant Info</w:t>
+              <w:t>Webscrape CMU Restaurant Info</w:t>
             </w:r>
           </w:p>
         </w:tc>
@@ -1343,7 +1320,7 @@
                 <w:rFonts w:asciiTheme="majorHAnsi" w:eastAsia="Times New Roman" w:hAnsiTheme="majorHAnsi" w:cstheme="majorHAnsi"/>
                 <w:color w:val="333333"/>
               </w:rPr>
-              <w:t xml:space="preserve">Implement Rating Form </w:t>
+              <w:t>Implement Rating Form</w:t>
             </w:r>
           </w:p>
         </w:tc>
@@ -1363,7 +1340,58 @@
                 <w:rFonts w:asciiTheme="majorHAnsi" w:eastAsia="Times New Roman" w:hAnsiTheme="majorHAnsi" w:cstheme="majorHAnsi"/>
                 <w:color w:val="333333"/>
               </w:rPr>
-              <w:t>11/22</w:t>
+              <w:t>11/2</w:t>
+            </w:r>
+            <w:r>
+              <w:rPr>
+                <w:rFonts w:asciiTheme="majorHAnsi" w:eastAsia="Times New Roman" w:hAnsiTheme="majorHAnsi" w:cstheme="majorHAnsi"/>
+                <w:color w:val="333333"/>
+              </w:rPr>
+              <w:t>0</w:t>
+            </w:r>
+          </w:p>
+        </w:tc>
+      </w:tr>
+      <w:tr>
+        <w:tc>
+          <w:tcPr>
+            <w:tcW w:w="4675" w:type="dxa"/>
+          </w:tcPr>
+          <w:p>
+            <w:pPr>
+              <w:rPr>
+                <w:rFonts w:asciiTheme="majorHAnsi" w:eastAsia="Times New Roman" w:hAnsiTheme="majorHAnsi" w:cstheme="majorHAnsi"/>
+                <w:color w:val="333333"/>
+              </w:rPr>
+            </w:pPr>
+            <w:r>
+              <w:rPr>
+                <w:rFonts w:asciiTheme="majorHAnsi" w:eastAsia="Times New Roman" w:hAnsiTheme="majorHAnsi" w:cstheme="majorHAnsi"/>
+                <w:color w:val="333333"/>
+              </w:rPr>
+              <w:t>New user button with password</w:t>
+            </w:r>
+            <w:bookmarkStart w:id="0" w:name="_GoBack"/>
+            <w:bookmarkEnd w:id="0"/>
+          </w:p>
+        </w:tc>
+        <w:tc>
+          <w:tcPr>
+            <w:tcW w:w="4675" w:type="dxa"/>
+          </w:tcPr>
+          <w:p>
+            <w:pPr>
+              <w:rPr>
+                <w:rFonts w:asciiTheme="majorHAnsi" w:eastAsia="Times New Roman" w:hAnsiTheme="majorHAnsi" w:cstheme="majorHAnsi"/>
+                <w:color w:val="333333"/>
+              </w:rPr>
+            </w:pPr>
+            <w:r>
+              <w:rPr>
+                <w:rFonts w:asciiTheme="majorHAnsi" w:eastAsia="Times New Roman" w:hAnsiTheme="majorHAnsi" w:cstheme="majorHAnsi"/>
+                <w:color w:val="333333"/>
+              </w:rPr>
+              <w:t>11/21</w:t>
             </w:r>
           </w:p>
         </w:tc>
@@ -1657,14 +1685,7 @@
                 <w:rFonts w:asciiTheme="majorHAnsi" w:eastAsia="Times New Roman" w:hAnsiTheme="majorHAnsi" w:cstheme="majorHAnsi"/>
                 <w:color w:val="333333"/>
               </w:rPr>
-              <w:t>1</w:t>
-            </w:r>
-            <w:r>
-              <w:rPr>
-                <w:rFonts w:asciiTheme="majorHAnsi" w:eastAsia="Times New Roman" w:hAnsiTheme="majorHAnsi" w:cstheme="majorHAnsi"/>
-                <w:color w:val="333333"/>
-              </w:rPr>
-              <w:t>2/4</w:t>
+              <w:t>12/4</w:t>
             </w:r>
           </w:p>
         </w:tc>
@@ -1864,49 +1885,7 @@
           <w:rFonts w:asciiTheme="majorHAnsi" w:eastAsia="Times New Roman" w:hAnsiTheme="majorHAnsi" w:cstheme="majorHAnsi"/>
           <w:color w:val="333333"/>
         </w:rPr>
-        <w:t>requests</w:t>
-      </w:r>
-      <w:r>
-        <w:rPr>
-          <w:rFonts w:asciiTheme="majorHAnsi" w:eastAsia="Times New Roman" w:hAnsiTheme="majorHAnsi" w:cstheme="majorHAnsi"/>
-          <w:color w:val="333333"/>
-        </w:rPr>
-        <w:t xml:space="preserve">, </w:t>
-      </w:r>
-      <w:r>
-        <w:rPr>
-          <w:rFonts w:asciiTheme="majorHAnsi" w:eastAsia="Times New Roman" w:hAnsiTheme="majorHAnsi" w:cstheme="majorHAnsi"/>
-          <w:color w:val="333333"/>
-        </w:rPr>
-        <w:t>BeautifulSoup</w:t>
-      </w:r>
-      <w:r>
-        <w:rPr>
-          <w:rFonts w:asciiTheme="majorHAnsi" w:eastAsia="Times New Roman" w:hAnsiTheme="majorHAnsi" w:cstheme="majorHAnsi"/>
-          <w:color w:val="333333"/>
-        </w:rPr>
-        <w:t xml:space="preserve">, </w:t>
-      </w:r>
-      <w:r>
-        <w:rPr>
-          <w:rFonts w:asciiTheme="majorHAnsi" w:eastAsia="Times New Roman" w:hAnsiTheme="majorHAnsi" w:cstheme="majorHAnsi"/>
-          <w:color w:val="333333"/>
-        </w:rPr>
-        <w:t>geopy</w:t>
-      </w:r>
-      <w:r>
-        <w:rPr>
-          <w:rFonts w:asciiTheme="majorHAnsi" w:eastAsia="Times New Roman" w:hAnsiTheme="majorHAnsi" w:cstheme="majorHAnsi"/>
-          <w:color w:val="333333"/>
-        </w:rPr>
-        <w:t>, te</w:t>
-      </w:r>
-      <w:r>
-        <w:rPr>
-          <w:rFonts w:asciiTheme="majorHAnsi" w:eastAsia="Times New Roman" w:hAnsiTheme="majorHAnsi" w:cstheme="majorHAnsi"/>
-          <w:color w:val="333333"/>
-        </w:rPr>
-        <w:t>xtrac</w:t>
+        <w:t>requests, BeautifulSoup, geopy, textrac</w:t>
       </w:r>
       <w:r>
         <w:rPr>

</xml_diff>

<commit_message>
Added Feature to create new account
</commit_message>
<xml_diff>
--- a/Design Proposal/proposal.docx
+++ b/Design Proposal/proposal.docx
@@ -366,7 +366,23 @@
           <w:rFonts w:asciiTheme="majorHAnsi" w:eastAsia="Times New Roman" w:hAnsiTheme="majorHAnsi" w:cstheme="majorHAnsi"/>
           <w:color w:val="333333"/>
         </w:rPr>
-        <w:t xml:space="preserve">, and LocalEats. Yelp allows the user to see reviews and ratings from other customers. </w:t>
+        <w:t xml:space="preserve">, and </w:t>
+      </w:r>
+      <w:proofErr w:type="spellStart"/>
+      <w:r>
+        <w:rPr>
+          <w:rFonts w:asciiTheme="majorHAnsi" w:eastAsia="Times New Roman" w:hAnsiTheme="majorHAnsi" w:cstheme="majorHAnsi"/>
+          <w:color w:val="333333"/>
+        </w:rPr>
+        <w:t>LocalEats</w:t>
+      </w:r>
+      <w:proofErr w:type="spellEnd"/>
+      <w:r>
+        <w:rPr>
+          <w:rFonts w:asciiTheme="majorHAnsi" w:eastAsia="Times New Roman" w:hAnsiTheme="majorHAnsi" w:cstheme="majorHAnsi"/>
+          <w:color w:val="333333"/>
+        </w:rPr>
+        <w:t xml:space="preserve">. Yelp allows the user to see reviews and ratings from other customers. </w:t>
       </w:r>
       <w:r>
         <w:rPr>
@@ -380,7 +396,23 @@
           <w:rFonts w:asciiTheme="majorHAnsi" w:eastAsia="Times New Roman" w:hAnsiTheme="majorHAnsi" w:cstheme="majorHAnsi"/>
           <w:color w:val="333333"/>
         </w:rPr>
-        <w:t>With Zagat, there are only a few cities for which there are the reviews are given by professional food critics, who may not be local to the city. LocalEats provide the reviews of the best restaurants in a city and know which local restaurants are the best. They want to find the best unique restaurants that are specific to a city.</w:t>
+        <w:t xml:space="preserve">With Zagat, there are only a few cities for which there are the reviews are given by professional food critics, who may not be local to the city. </w:t>
+      </w:r>
+      <w:proofErr w:type="spellStart"/>
+      <w:r>
+        <w:rPr>
+          <w:rFonts w:asciiTheme="majorHAnsi" w:eastAsia="Times New Roman" w:hAnsiTheme="majorHAnsi" w:cstheme="majorHAnsi"/>
+          <w:color w:val="333333"/>
+        </w:rPr>
+        <w:t>LocalEats</w:t>
+      </w:r>
+      <w:proofErr w:type="spellEnd"/>
+      <w:r>
+        <w:rPr>
+          <w:rFonts w:asciiTheme="majorHAnsi" w:eastAsia="Times New Roman" w:hAnsiTheme="majorHAnsi" w:cstheme="majorHAnsi"/>
+          <w:color w:val="333333"/>
+        </w:rPr>
+        <w:t xml:space="preserve"> provide the reviews of the best restaurants in a city and know which local restaurants are the best. They want to find the best unique restaurants that are specific to a city.</w:t>
       </w:r>
     </w:p>
     <w:p>
@@ -783,12 +815,21 @@
           <w:color w:val="333333"/>
         </w:rPr>
       </w:pPr>
-      <w:r>
-        <w:rPr>
-          <w:rFonts w:asciiTheme="majorHAnsi" w:eastAsia="Times New Roman" w:hAnsiTheme="majorHAnsi" w:cstheme="majorHAnsi"/>
-          <w:color w:val="333333"/>
-        </w:rPr>
-        <w:t>Webscrape thesaurus.com to find synonyms</w:t>
+      <w:proofErr w:type="spellStart"/>
+      <w:r>
+        <w:rPr>
+          <w:rFonts w:asciiTheme="majorHAnsi" w:eastAsia="Times New Roman" w:hAnsiTheme="majorHAnsi" w:cstheme="majorHAnsi"/>
+          <w:color w:val="333333"/>
+        </w:rPr>
+        <w:t>Webscrape</w:t>
+      </w:r>
+      <w:proofErr w:type="spellEnd"/>
+      <w:r>
+        <w:rPr>
+          <w:rFonts w:asciiTheme="majorHAnsi" w:eastAsia="Times New Roman" w:hAnsiTheme="majorHAnsi" w:cstheme="majorHAnsi"/>
+          <w:color w:val="333333"/>
+        </w:rPr>
+        <w:t xml:space="preserve"> thesaurus.com to find synonyms</w:t>
       </w:r>
       <w:r>
         <w:rPr>
@@ -1079,7 +1120,23 @@
           <w:rFonts w:asciiTheme="majorHAnsi" w:eastAsia="Times New Roman" w:hAnsiTheme="majorHAnsi" w:cstheme="majorHAnsi"/>
           <w:color w:val="333333"/>
         </w:rPr>
-        <w:t>Rank the restaurants that are most similar to the positive review and the least similar to the negative reviews</w:t>
+        <w:t xml:space="preserve">Rank the restaurants that are most </w:t>
+      </w:r>
+      <w:proofErr w:type="gramStart"/>
+      <w:r>
+        <w:rPr>
+          <w:rFonts w:asciiTheme="majorHAnsi" w:eastAsia="Times New Roman" w:hAnsiTheme="majorHAnsi" w:cstheme="majorHAnsi"/>
+          <w:color w:val="333333"/>
+        </w:rPr>
+        <w:t>similar to</w:t>
+      </w:r>
+      <w:proofErr w:type="gramEnd"/>
+      <w:r>
+        <w:rPr>
+          <w:rFonts w:asciiTheme="majorHAnsi" w:eastAsia="Times New Roman" w:hAnsiTheme="majorHAnsi" w:cstheme="majorHAnsi"/>
+          <w:color w:val="333333"/>
+        </w:rPr>
+        <w:t xml:space="preserve"> the positive review and the least similar to the negative reviews</w:t>
       </w:r>
     </w:p>
     <w:p>
@@ -1189,12 +1246,21 @@
                 <w:color w:val="333333"/>
               </w:rPr>
             </w:pPr>
+            <w:proofErr w:type="spellStart"/>
             <w:r>
               <w:rPr>
                 <w:rFonts w:asciiTheme="majorHAnsi" w:eastAsia="Times New Roman" w:hAnsiTheme="majorHAnsi" w:cstheme="majorHAnsi"/>
                 <w:color w:val="333333"/>
               </w:rPr>
-              <w:t>Webscrape CMU Restaurant Info</w:t>
+              <w:t>Webscrape</w:t>
+            </w:r>
+            <w:proofErr w:type="spellEnd"/>
+            <w:r>
+              <w:rPr>
+                <w:rFonts w:asciiTheme="majorHAnsi" w:eastAsia="Times New Roman" w:hAnsiTheme="majorHAnsi" w:cstheme="majorHAnsi"/>
+                <w:color w:val="333333"/>
+              </w:rPr>
+              <w:t xml:space="preserve"> CMU Restaurant Info</w:t>
             </w:r>
           </w:p>
         </w:tc>
@@ -1369,10 +1435,29 @@
                 <w:rFonts w:asciiTheme="majorHAnsi" w:eastAsia="Times New Roman" w:hAnsiTheme="majorHAnsi" w:cstheme="majorHAnsi"/>
                 <w:color w:val="333333"/>
               </w:rPr>
-              <w:t>New user button with password</w:t>
+              <w:t xml:space="preserve">New user button </w:t>
             </w:r>
-            <w:bookmarkStart w:id="0" w:name="_GoBack"/>
-            <w:bookmarkEnd w:id="0"/>
+            <w:r>
+              <w:rPr>
+                <w:rFonts w:asciiTheme="majorHAnsi" w:eastAsia="Times New Roman" w:hAnsiTheme="majorHAnsi" w:cstheme="majorHAnsi"/>
+                <w:color w:val="333333"/>
+              </w:rPr>
+              <w:t xml:space="preserve">and </w:t>
+            </w:r>
+            <w:r>
+              <w:rPr>
+                <w:rFonts w:asciiTheme="majorHAnsi" w:eastAsia="Times New Roman" w:hAnsiTheme="majorHAnsi" w:cstheme="majorHAnsi"/>
+                <w:color w:val="333333"/>
+              </w:rPr>
+              <w:t>password</w:t>
+            </w:r>
+            <w:r>
+              <w:rPr>
+                <w:rFonts w:asciiTheme="majorHAnsi" w:eastAsia="Times New Roman" w:hAnsiTheme="majorHAnsi" w:cstheme="majorHAnsi"/>
+                <w:color w:val="333333"/>
+              </w:rPr>
+              <w:t xml:space="preserve"> hashing</w:t>
+            </w:r>
           </w:p>
         </w:tc>
         <w:tc>
@@ -1393,6 +1478,8 @@
               </w:rPr>
               <w:t>11/21</w:t>
             </w:r>
+            <w:bookmarkStart w:id="0" w:name="_GoBack"/>
+            <w:bookmarkEnd w:id="0"/>
           </w:p>
         </w:tc>
       </w:tr>
@@ -1433,7 +1520,14 @@
                 <w:rFonts w:asciiTheme="majorHAnsi" w:eastAsia="Times New Roman" w:hAnsiTheme="majorHAnsi" w:cstheme="majorHAnsi"/>
                 <w:color w:val="333333"/>
               </w:rPr>
-              <w:t>11/23</w:t>
+              <w:t>11/2</w:t>
+            </w:r>
+            <w:r>
+              <w:rPr>
+                <w:rFonts w:asciiTheme="majorHAnsi" w:eastAsia="Times New Roman" w:hAnsiTheme="majorHAnsi" w:cstheme="majorHAnsi"/>
+                <w:color w:val="333333"/>
+              </w:rPr>
+              <w:t>2</w:t>
             </w:r>
           </w:p>
         </w:tc>
@@ -1885,7 +1979,47 @@
           <w:rFonts w:asciiTheme="majorHAnsi" w:eastAsia="Times New Roman" w:hAnsiTheme="majorHAnsi" w:cstheme="majorHAnsi"/>
           <w:color w:val="333333"/>
         </w:rPr>
-        <w:t>requests, BeautifulSoup, geopy, textrac</w:t>
+        <w:t xml:space="preserve">requests, </w:t>
+      </w:r>
+      <w:proofErr w:type="spellStart"/>
+      <w:r>
+        <w:rPr>
+          <w:rFonts w:asciiTheme="majorHAnsi" w:eastAsia="Times New Roman" w:hAnsiTheme="majorHAnsi" w:cstheme="majorHAnsi"/>
+          <w:color w:val="333333"/>
+        </w:rPr>
+        <w:t>BeautifulSoup</w:t>
+      </w:r>
+      <w:proofErr w:type="spellEnd"/>
+      <w:r>
+        <w:rPr>
+          <w:rFonts w:asciiTheme="majorHAnsi" w:eastAsia="Times New Roman" w:hAnsiTheme="majorHAnsi" w:cstheme="majorHAnsi"/>
+          <w:color w:val="333333"/>
+        </w:rPr>
+        <w:t xml:space="preserve">, </w:t>
+      </w:r>
+      <w:proofErr w:type="spellStart"/>
+      <w:r>
+        <w:rPr>
+          <w:rFonts w:asciiTheme="majorHAnsi" w:eastAsia="Times New Roman" w:hAnsiTheme="majorHAnsi" w:cstheme="majorHAnsi"/>
+          <w:color w:val="333333"/>
+        </w:rPr>
+        <w:t>geopy</w:t>
+      </w:r>
+      <w:proofErr w:type="spellEnd"/>
+      <w:r>
+        <w:rPr>
+          <w:rFonts w:asciiTheme="majorHAnsi" w:eastAsia="Times New Roman" w:hAnsiTheme="majorHAnsi" w:cstheme="majorHAnsi"/>
+          <w:color w:val="333333"/>
+        </w:rPr>
+        <w:t xml:space="preserve">, </w:t>
+      </w:r>
+      <w:proofErr w:type="spellStart"/>
+      <w:r>
+        <w:rPr>
+          <w:rFonts w:asciiTheme="majorHAnsi" w:eastAsia="Times New Roman" w:hAnsiTheme="majorHAnsi" w:cstheme="majorHAnsi"/>
+          <w:color w:val="333333"/>
+        </w:rPr>
+        <w:t>textrac</w:t>
       </w:r>
       <w:r>
         <w:rPr>
@@ -1894,6 +2028,7 @@
         </w:rPr>
         <w:t>t</w:t>
       </w:r>
+      <w:proofErr w:type="spellEnd"/>
     </w:p>
     <w:sectPr>
       <w:pgSz w:w="12240" w:h="15840"/>

</xml_diff>

<commit_message>
Checked citations and removed dead code (for the most part)
</commit_message>
<xml_diff>
--- a/Design Proposal/proposal.docx
+++ b/Design Proposal/proposal.docx
@@ -1120,23 +1120,7 @@
           <w:rFonts w:asciiTheme="majorHAnsi" w:eastAsia="Times New Roman" w:hAnsiTheme="majorHAnsi" w:cstheme="majorHAnsi"/>
           <w:color w:val="333333"/>
         </w:rPr>
-        <w:t xml:space="preserve">Rank the restaurants that are most </w:t>
-      </w:r>
-      <w:proofErr w:type="gramStart"/>
-      <w:r>
-        <w:rPr>
-          <w:rFonts w:asciiTheme="majorHAnsi" w:eastAsia="Times New Roman" w:hAnsiTheme="majorHAnsi" w:cstheme="majorHAnsi"/>
-          <w:color w:val="333333"/>
-        </w:rPr>
-        <w:t>similar to</w:t>
-      </w:r>
-      <w:proofErr w:type="gramEnd"/>
-      <w:r>
-        <w:rPr>
-          <w:rFonts w:asciiTheme="majorHAnsi" w:eastAsia="Times New Roman" w:hAnsiTheme="majorHAnsi" w:cstheme="majorHAnsi"/>
-          <w:color w:val="333333"/>
-        </w:rPr>
-        <w:t xml:space="preserve"> the positive review and the least similar to the negative reviews</w:t>
+        <w:t>Rank the restaurants that are most similar to the positive review and the least similar to the negative reviews</w:t>
       </w:r>
     </w:p>
     <w:p>
@@ -1478,8 +1462,6 @@
               </w:rPr>
               <w:t>11/21</w:t>
             </w:r>
-            <w:bookmarkStart w:id="0" w:name="_GoBack"/>
-            <w:bookmarkEnd w:id="0"/>
           </w:p>
         </w:tc>
       </w:tr>
@@ -1954,7 +1936,8 @@
         <w:spacing w:after="0" w:line="240" w:lineRule="auto"/>
         <w:textAlignment w:val="baseline"/>
         <w:rPr>
-          <w:rFonts w:asciiTheme="majorHAnsi" w:hAnsiTheme="majorHAnsi" w:cstheme="majorHAnsi"/>
+          <w:rFonts w:asciiTheme="majorHAnsi" w:eastAsia="Times New Roman" w:hAnsiTheme="majorHAnsi" w:cstheme="majorHAnsi"/>
+          <w:color w:val="333333"/>
         </w:rPr>
       </w:pPr>
       <w:r>
@@ -2029,6 +2012,82 @@
         <w:t>t</w:t>
       </w:r>
       <w:proofErr w:type="spellEnd"/>
+    </w:p>
+    <w:p>
+      <w:pPr>
+        <w:shd w:val="clear" w:color="auto" w:fill="FFFFFF"/>
+        <w:spacing w:after="0" w:line="240" w:lineRule="auto"/>
+        <w:textAlignment w:val="baseline"/>
+        <w:rPr>
+          <w:rFonts w:asciiTheme="majorHAnsi" w:eastAsia="Times New Roman" w:hAnsiTheme="majorHAnsi" w:cstheme="majorHAnsi"/>
+          <w:color w:val="333333"/>
+        </w:rPr>
+      </w:pPr>
+    </w:p>
+    <w:p>
+      <w:pPr>
+        <w:shd w:val="clear" w:color="auto" w:fill="FFFFFF"/>
+        <w:spacing w:after="0" w:line="240" w:lineRule="auto"/>
+        <w:textAlignment w:val="baseline"/>
+        <w:rPr>
+          <w:rFonts w:asciiTheme="majorHAnsi" w:eastAsia="Times New Roman" w:hAnsiTheme="majorHAnsi" w:cstheme="majorHAnsi"/>
+          <w:color w:val="333333"/>
+        </w:rPr>
+      </w:pPr>
+      <w:r>
+        <w:rPr>
+          <w:rFonts w:asciiTheme="majorHAnsi" w:eastAsia="Times New Roman" w:hAnsiTheme="majorHAnsi" w:cstheme="majorHAnsi"/>
+          <w:b/>
+          <w:bCs/>
+          <w:color w:val="333333"/>
+        </w:rPr>
+        <w:t>TP2 Update:</w:t>
+      </w:r>
+    </w:p>
+    <w:p>
+      <w:pPr>
+        <w:shd w:val="clear" w:color="auto" w:fill="FFFFFF"/>
+        <w:spacing w:after="0" w:line="240" w:lineRule="auto"/>
+        <w:textAlignment w:val="baseline"/>
+        <w:rPr>
+          <w:rFonts w:asciiTheme="majorHAnsi" w:hAnsiTheme="majorHAnsi" w:cstheme="majorHAnsi"/>
+        </w:rPr>
+      </w:pPr>
+      <w:r>
+        <w:rPr>
+          <w:rFonts w:asciiTheme="majorHAnsi" w:hAnsiTheme="majorHAnsi" w:cstheme="majorHAnsi"/>
+        </w:rPr>
+        <w:t xml:space="preserve">I have switched my recommendation algorithm to use K-Nearest Neighbors to find users that like similar restaurants. Based on the restaurants that the similar users like, I recommend the highest rated ones to the user. I am also caching the CMU restaurant website and the Yelp restaurant website in case the response gets blocked. To calculate the walking distance between the user and the restaurants, I am using </w:t>
+      </w:r>
+      <w:r>
+        <w:rPr>
+          <w:rFonts w:asciiTheme="majorHAnsi" w:hAnsiTheme="majorHAnsi" w:cstheme="majorHAnsi"/>
+        </w:rPr>
+        <w:t>Bing Maps REST Services</w:t>
+      </w:r>
+      <w:r>
+        <w:rPr>
+          <w:rFonts w:asciiTheme="majorHAnsi" w:hAnsiTheme="majorHAnsi" w:cstheme="majorHAnsi"/>
+        </w:rPr>
+        <w:t xml:space="preserve"> API. I used a hash algorithm based on Daniel Bernstein’s hash function (</w:t>
+      </w:r>
+      <w:hyperlink r:id="rId7" w:history="1">
+        <w:r>
+          <w:rPr>
+            <w:rStyle w:val="Hyperlink"/>
+            <w:rFonts w:asciiTheme="majorHAnsi" w:hAnsiTheme="majorHAnsi" w:cstheme="majorHAnsi"/>
+          </w:rPr>
+          <w:t>https://en.wikipedia.org/wiki/Universal_hashing#Hashing_strings</w:t>
+        </w:r>
+      </w:hyperlink>
+      <w:r>
+        <w:rPr>
+          <w:rFonts w:asciiTheme="majorHAnsi" w:hAnsiTheme="majorHAnsi" w:cstheme="majorHAnsi"/>
+        </w:rPr>
+        <w:t>).</w:t>
+      </w:r>
+      <w:bookmarkStart w:id="0" w:name="_GoBack"/>
+      <w:bookmarkEnd w:id="0"/>
     </w:p>
     <w:sectPr>
       <w:pgSz w:w="12240" w:h="15840"/>
@@ -2043,6 +2102,119 @@
 <file path=word/numbering.xml><?xml version="1.0" encoding="utf-8"?>
 <w:numbering xmlns:wpc="http://schemas.microsoft.com/office/word/2010/wordprocessingCanvas" xmlns:cx="http://schemas.microsoft.com/office/drawing/2014/chartex" xmlns:cx1="http://schemas.microsoft.com/office/drawing/2015/9/8/chartex" xmlns:cx2="http://schemas.microsoft.com/office/drawing/2015/10/21/chartex" xmlns:cx3="http://schemas.microsoft.com/office/drawing/2016/5/9/chartex" xmlns:cx4="http://schemas.microsoft.com/office/drawing/2016/5/10/chartex" xmlns:cx5="http://schemas.microsoft.com/office/drawing/2016/5/11/chartex" xmlns:cx6="http://schemas.microsoft.com/office/drawing/2016/5/12/chartex" xmlns:cx7="http://schemas.microsoft.com/office/drawing/2016/5/13/chartex" xmlns:cx8="http://schemas.microsoft.com/office/drawing/2016/5/14/chartex" xmlns:mc="http://schemas.openxmlformats.org/markup-compatibility/2006" xmlns:aink="http://schemas.microsoft.com/office/drawing/2016/ink" xmlns:am3d="http://schemas.microsoft.com/office/drawing/2017/model3d" xmlns:o="urn:schemas-microsoft-com:office:office" xmlns:r="http://schemas.openxmlformats.org/officeDocument/2006/relationships" xmlns:m="http://schemas.openxmlformats.org/officeDocument/2006/math" xmlns:v="urn:schemas-microsoft-com:vml" xmlns:wp14="http://schemas.microsoft.com/office/word/2010/wordprocessingDrawing" xmlns:wp="http://schemas.openxmlformats.org/drawingml/2006/wordprocessingDrawing" xmlns:w10="urn:schemas-microsoft-com:office:word" xmlns:w="http://schemas.openxmlformats.org/wordprocessingml/2006/main" xmlns:w14="http://schemas.microsoft.com/office/word/2010/wordml" xmlns:w15="http://schemas.microsoft.com/office/word/2012/wordml" xmlns:w16cid="http://schemas.microsoft.com/office/word/2016/wordml/cid" xmlns:w16se="http://schemas.microsoft.com/office/word/2015/wordml/symex" xmlns:wpg="http://schemas.microsoft.com/office/word/2010/wordprocessingGroup" xmlns:wpi="http://schemas.microsoft.com/office/word/2010/wordprocessingInk" xmlns:wne="http://schemas.microsoft.com/office/word/2006/wordml" xmlns:wps="http://schemas.microsoft.com/office/word/2010/wordprocessingShape" mc:Ignorable="w14 w15 w16se w16cid wp14">
   <w:abstractNum w:abstractNumId="0" w15:restartNumberingAfterBreak="0">
+    <w:nsid w:val="09C7511A"/>
+    <w:multiLevelType w:val="hybridMultilevel"/>
+    <w:tmpl w:val="E052375E"/>
+    <w:lvl w:ilvl="0" w:tplc="32AE8E0C">
+      <w:numFmt w:val="bullet"/>
+      <w:lvlText w:val="-"/>
+      <w:lvlJc w:val="left"/>
+      <w:pPr>
+        <w:ind w:left="720" w:hanging="360"/>
+      </w:pPr>
+      <w:rPr>
+        <w:rFonts w:ascii="Calibri Light" w:eastAsia="Times New Roman" w:hAnsi="Calibri Light" w:cs="Calibri Light" w:hint="default"/>
+        <w:color w:val="333333"/>
+      </w:rPr>
+    </w:lvl>
+    <w:lvl w:ilvl="1" w:tplc="04090003" w:tentative="1">
+      <w:start w:val="1"/>
+      <w:numFmt w:val="bullet"/>
+      <w:lvlText w:val="o"/>
+      <w:lvlJc w:val="left"/>
+      <w:pPr>
+        <w:ind w:left="1440" w:hanging="360"/>
+      </w:pPr>
+      <w:rPr>
+        <w:rFonts w:ascii="Courier New" w:hAnsi="Courier New" w:cs="Courier New" w:hint="default"/>
+      </w:rPr>
+    </w:lvl>
+    <w:lvl w:ilvl="2" w:tplc="04090005" w:tentative="1">
+      <w:start w:val="1"/>
+      <w:numFmt w:val="bullet"/>
+      <w:lvlText w:val=""/>
+      <w:lvlJc w:val="left"/>
+      <w:pPr>
+        <w:ind w:left="2160" w:hanging="360"/>
+      </w:pPr>
+      <w:rPr>
+        <w:rFonts w:ascii="Wingdings" w:hAnsi="Wingdings" w:hint="default"/>
+      </w:rPr>
+    </w:lvl>
+    <w:lvl w:ilvl="3" w:tplc="04090001" w:tentative="1">
+      <w:start w:val="1"/>
+      <w:numFmt w:val="bullet"/>
+      <w:lvlText w:val=""/>
+      <w:lvlJc w:val="left"/>
+      <w:pPr>
+        <w:ind w:left="2880" w:hanging="360"/>
+      </w:pPr>
+      <w:rPr>
+        <w:rFonts w:ascii="Symbol" w:hAnsi="Symbol" w:hint="default"/>
+      </w:rPr>
+    </w:lvl>
+    <w:lvl w:ilvl="4" w:tplc="04090003" w:tentative="1">
+      <w:start w:val="1"/>
+      <w:numFmt w:val="bullet"/>
+      <w:lvlText w:val="o"/>
+      <w:lvlJc w:val="left"/>
+      <w:pPr>
+        <w:ind w:left="3600" w:hanging="360"/>
+      </w:pPr>
+      <w:rPr>
+        <w:rFonts w:ascii="Courier New" w:hAnsi="Courier New" w:cs="Courier New" w:hint="default"/>
+      </w:rPr>
+    </w:lvl>
+    <w:lvl w:ilvl="5" w:tplc="04090005" w:tentative="1">
+      <w:start w:val="1"/>
+      <w:numFmt w:val="bullet"/>
+      <w:lvlText w:val=""/>
+      <w:lvlJc w:val="left"/>
+      <w:pPr>
+        <w:ind w:left="4320" w:hanging="360"/>
+      </w:pPr>
+      <w:rPr>
+        <w:rFonts w:ascii="Wingdings" w:hAnsi="Wingdings" w:hint="default"/>
+      </w:rPr>
+    </w:lvl>
+    <w:lvl w:ilvl="6" w:tplc="04090001" w:tentative="1">
+      <w:start w:val="1"/>
+      <w:numFmt w:val="bullet"/>
+      <w:lvlText w:val=""/>
+      <w:lvlJc w:val="left"/>
+      <w:pPr>
+        <w:ind w:left="5040" w:hanging="360"/>
+      </w:pPr>
+      <w:rPr>
+        <w:rFonts w:ascii="Symbol" w:hAnsi="Symbol" w:hint="default"/>
+      </w:rPr>
+    </w:lvl>
+    <w:lvl w:ilvl="7" w:tplc="04090003" w:tentative="1">
+      <w:start w:val="1"/>
+      <w:numFmt w:val="bullet"/>
+      <w:lvlText w:val="o"/>
+      <w:lvlJc w:val="left"/>
+      <w:pPr>
+        <w:ind w:left="5760" w:hanging="360"/>
+      </w:pPr>
+      <w:rPr>
+        <w:rFonts w:ascii="Courier New" w:hAnsi="Courier New" w:cs="Courier New" w:hint="default"/>
+      </w:rPr>
+    </w:lvl>
+    <w:lvl w:ilvl="8" w:tplc="04090005" w:tentative="1">
+      <w:start w:val="1"/>
+      <w:numFmt w:val="bullet"/>
+      <w:lvlText w:val=""/>
+      <w:lvlJc w:val="left"/>
+      <w:pPr>
+        <w:ind w:left="6480" w:hanging="360"/>
+      </w:pPr>
+      <w:rPr>
+        <w:rFonts w:ascii="Wingdings" w:hAnsi="Wingdings" w:hint="default"/>
+      </w:rPr>
+    </w:lvl>
+  </w:abstractNum>
+  <w:abstractNum w:abstractNumId="1" w15:restartNumberingAfterBreak="0">
     <w:nsid w:val="1386374D"/>
     <w:multiLevelType w:val="hybridMultilevel"/>
     <w:tmpl w:val="96409DCA"/>
@@ -2155,7 +2327,7 @@
       </w:rPr>
     </w:lvl>
   </w:abstractNum>
-  <w:abstractNum w:abstractNumId="1" w15:restartNumberingAfterBreak="0">
+  <w:abstractNum w:abstractNumId="2" w15:restartNumberingAfterBreak="0">
     <w:nsid w:val="15481F6D"/>
     <w:multiLevelType w:val="multilevel"/>
     <w:tmpl w:val="973A35EC"/>
@@ -2304,7 +2476,7 @@
       </w:rPr>
     </w:lvl>
   </w:abstractNum>
-  <w:abstractNum w:abstractNumId="2" w15:restartNumberingAfterBreak="0">
+  <w:abstractNum w:abstractNumId="3" w15:restartNumberingAfterBreak="0">
     <w:nsid w:val="1D7016A4"/>
     <w:multiLevelType w:val="hybridMultilevel"/>
     <w:tmpl w:val="5462CEE2"/>
@@ -2417,7 +2589,7 @@
       </w:rPr>
     </w:lvl>
   </w:abstractNum>
-  <w:abstractNum w:abstractNumId="3" w15:restartNumberingAfterBreak="0">
+  <w:abstractNum w:abstractNumId="4" w15:restartNumberingAfterBreak="0">
     <w:nsid w:val="27063F63"/>
     <w:multiLevelType w:val="hybridMultilevel"/>
     <w:tmpl w:val="770A3346"/>
@@ -2530,7 +2702,7 @@
       </w:rPr>
     </w:lvl>
   </w:abstractNum>
-  <w:abstractNum w:abstractNumId="4" w15:restartNumberingAfterBreak="0">
+  <w:abstractNum w:abstractNumId="5" w15:restartNumberingAfterBreak="0">
     <w:nsid w:val="4ECE0146"/>
     <w:multiLevelType w:val="multilevel"/>
     <w:tmpl w:val="F098BB6A"/>
@@ -2643,7 +2815,7 @@
       </w:rPr>
     </w:lvl>
   </w:abstractNum>
-  <w:abstractNum w:abstractNumId="5" w15:restartNumberingAfterBreak="0">
+  <w:abstractNum w:abstractNumId="6" w15:restartNumberingAfterBreak="0">
     <w:nsid w:val="5C1F6609"/>
     <w:multiLevelType w:val="multilevel"/>
     <w:tmpl w:val="6466109A"/>
@@ -2793,13 +2965,13 @@
     </w:lvl>
   </w:abstractNum>
   <w:num w:numId="1">
-    <w:abstractNumId w:val="5"/>
+    <w:abstractNumId w:val="6"/>
   </w:num>
   <w:num w:numId="2">
-    <w:abstractNumId w:val="1"/>
+    <w:abstractNumId w:val="2"/>
   </w:num>
   <w:num w:numId="3">
-    <w:abstractNumId w:val="1"/>
+    <w:abstractNumId w:val="2"/>
     <w:lvlOverride w:ilvl="1">
       <w:lvl w:ilvl="1">
         <w:numFmt w:val="bullet"/>
@@ -2819,16 +2991,19 @@
     </w:lvlOverride>
   </w:num>
   <w:num w:numId="4">
+    <w:abstractNumId w:val="5"/>
+  </w:num>
+  <w:num w:numId="5">
+    <w:abstractNumId w:val="3"/>
+  </w:num>
+  <w:num w:numId="6">
+    <w:abstractNumId w:val="1"/>
+  </w:num>
+  <w:num w:numId="7">
     <w:abstractNumId w:val="4"/>
   </w:num>
-  <w:num w:numId="5">
-    <w:abstractNumId w:val="2"/>
-  </w:num>
-  <w:num w:numId="6">
+  <w:num w:numId="8">
     <w:abstractNumId w:val="0"/>
-  </w:num>
-  <w:num w:numId="7">
-    <w:abstractNumId w:val="3"/>
   </w:num>
 </w:numbering>
 </file>
@@ -3263,7 +3438,6 @@
     <w:name w:val="Hyperlink"/>
     <w:basedOn w:val="DefaultParagraphFont"/>
     <w:uiPriority w:val="99"/>
-    <w:semiHidden/>
     <w:unhideWhenUsed/>
     <w:rsid w:val="00110EED"/>
     <w:rPr>
@@ -3315,6 +3489,18 @@
         <w:insideV w:val="single" w:sz="4" w:space="0" w:color="auto"/>
       </w:tblBorders>
     </w:tblPr>
+  </w:style>
+  <w:style w:type="character" w:styleId="UnresolvedMention">
+    <w:name w:val="Unresolved Mention"/>
+    <w:basedOn w:val="DefaultParagraphFont"/>
+    <w:uiPriority w:val="99"/>
+    <w:semiHidden/>
+    <w:unhideWhenUsed/>
+    <w:rsid w:val="002E2DB1"/>
+    <w:rPr>
+      <w:color w:val="605E5C"/>
+      <w:shd w:val="clear" w:color="auto" w:fill="E1DFDD"/>
+    </w:rPr>
   </w:style>
 </w:styles>
 </file>

</xml_diff>

<commit_message>
Displaying distance between users and restaurants
</commit_message>
<xml_diff>
--- a/Design Proposal/proposal.docx
+++ b/Design Proposal/proposal.docx
@@ -2069,9 +2069,23 @@
         <w:rPr>
           <w:rFonts w:asciiTheme="majorHAnsi" w:hAnsiTheme="majorHAnsi" w:cstheme="majorHAnsi"/>
         </w:rPr>
-        <w:t xml:space="preserve"> API. I used a hash algorithm based on Daniel Bernstein’s hash function (</w:t>
-      </w:r>
-      <w:hyperlink r:id="rId7" w:history="1">
+        <w:t xml:space="preserve"> API</w:t>
+      </w:r>
+      <w:r>
+        <w:rPr>
+          <w:rFonts w:asciiTheme="majorHAnsi" w:hAnsiTheme="majorHAnsi" w:cstheme="majorHAnsi"/>
+        </w:rPr>
+        <w:t xml:space="preserve">. The distance is displayed for the user once they sort by walking distance. </w:t>
+      </w:r>
+      <w:bookmarkStart w:id="0" w:name="_GoBack"/>
+      <w:bookmarkEnd w:id="0"/>
+      <w:r>
+        <w:rPr>
+          <w:rFonts w:asciiTheme="majorHAnsi" w:hAnsiTheme="majorHAnsi" w:cstheme="majorHAnsi"/>
+        </w:rPr>
+        <w:t>I used a hash algorithm based on Daniel Bernstein’s hash function (</w:t>
+      </w:r>
+      <w:hyperlink r:id="rId7" w:anchor="Hashing_strings" w:history="1">
         <w:r>
           <w:rPr>
             <w:rStyle w:val="Hyperlink"/>
@@ -2086,8 +2100,6 @@
         </w:rPr>
         <w:t>).</w:t>
       </w:r>
-      <w:bookmarkStart w:id="0" w:name="_GoBack"/>
-      <w:bookmarkEnd w:id="0"/>
     </w:p>
     <w:sectPr>
       <w:pgSz w:w="12240" w:h="15840"/>

</xml_diff>

<commit_message>
Added readme and updated design docs - also user testing
</commit_message>
<xml_diff>
--- a/Design Proposal/proposal.docx
+++ b/Design Proposal/proposal.docx
@@ -366,23 +366,7 @@
           <w:rFonts w:asciiTheme="majorHAnsi" w:eastAsia="Times New Roman" w:hAnsiTheme="majorHAnsi" w:cstheme="majorHAnsi"/>
           <w:color w:val="333333"/>
         </w:rPr>
-        <w:t xml:space="preserve">, and </w:t>
-      </w:r>
-      <w:proofErr w:type="spellStart"/>
-      <w:r>
-        <w:rPr>
-          <w:rFonts w:asciiTheme="majorHAnsi" w:eastAsia="Times New Roman" w:hAnsiTheme="majorHAnsi" w:cstheme="majorHAnsi"/>
-          <w:color w:val="333333"/>
-        </w:rPr>
-        <w:t>LocalEats</w:t>
-      </w:r>
-      <w:proofErr w:type="spellEnd"/>
-      <w:r>
-        <w:rPr>
-          <w:rFonts w:asciiTheme="majorHAnsi" w:eastAsia="Times New Roman" w:hAnsiTheme="majorHAnsi" w:cstheme="majorHAnsi"/>
-          <w:color w:val="333333"/>
-        </w:rPr>
-        <w:t xml:space="preserve">. Yelp allows the user to see reviews and ratings from other customers. </w:t>
+        <w:t xml:space="preserve">, and LocalEats. Yelp allows the user to see reviews and ratings from other customers. </w:t>
       </w:r>
       <w:r>
         <w:rPr>
@@ -396,23 +380,7 @@
           <w:rFonts w:asciiTheme="majorHAnsi" w:eastAsia="Times New Roman" w:hAnsiTheme="majorHAnsi" w:cstheme="majorHAnsi"/>
           <w:color w:val="333333"/>
         </w:rPr>
-        <w:t xml:space="preserve">With Zagat, there are only a few cities for which there are the reviews are given by professional food critics, who may not be local to the city. </w:t>
-      </w:r>
-      <w:proofErr w:type="spellStart"/>
-      <w:r>
-        <w:rPr>
-          <w:rFonts w:asciiTheme="majorHAnsi" w:eastAsia="Times New Roman" w:hAnsiTheme="majorHAnsi" w:cstheme="majorHAnsi"/>
-          <w:color w:val="333333"/>
-        </w:rPr>
-        <w:t>LocalEats</w:t>
-      </w:r>
-      <w:proofErr w:type="spellEnd"/>
-      <w:r>
-        <w:rPr>
-          <w:rFonts w:asciiTheme="majorHAnsi" w:eastAsia="Times New Roman" w:hAnsiTheme="majorHAnsi" w:cstheme="majorHAnsi"/>
-          <w:color w:val="333333"/>
-        </w:rPr>
-        <w:t xml:space="preserve"> provide the reviews of the best restaurants in a city and know which local restaurants are the best. They want to find the best unique restaurants that are specific to a city.</w:t>
+        <w:t>With Zagat, there are only a few cities for which there are the reviews are given by professional food critics, who may not be local to the city. LocalEats provide the reviews of the best restaurants in a city and know which local restaurants are the best. They want to find the best unique restaurants that are specific to a city.</w:t>
       </w:r>
     </w:p>
     <w:p>
@@ -815,21 +783,12 @@
           <w:color w:val="333333"/>
         </w:rPr>
       </w:pPr>
-      <w:proofErr w:type="spellStart"/>
-      <w:r>
-        <w:rPr>
-          <w:rFonts w:asciiTheme="majorHAnsi" w:eastAsia="Times New Roman" w:hAnsiTheme="majorHAnsi" w:cstheme="majorHAnsi"/>
-          <w:color w:val="333333"/>
-        </w:rPr>
-        <w:t>Webscrape</w:t>
-      </w:r>
-      <w:proofErr w:type="spellEnd"/>
-      <w:r>
-        <w:rPr>
-          <w:rFonts w:asciiTheme="majorHAnsi" w:eastAsia="Times New Roman" w:hAnsiTheme="majorHAnsi" w:cstheme="majorHAnsi"/>
-          <w:color w:val="333333"/>
-        </w:rPr>
-        <w:t xml:space="preserve"> thesaurus.com to find synonyms</w:t>
+      <w:r>
+        <w:rPr>
+          <w:rFonts w:asciiTheme="majorHAnsi" w:eastAsia="Times New Roman" w:hAnsiTheme="majorHAnsi" w:cstheme="majorHAnsi"/>
+          <w:color w:val="333333"/>
+        </w:rPr>
+        <w:t>Webscrape thesaurus.com to find synonyms</w:t>
       </w:r>
       <w:r>
         <w:rPr>
@@ -1230,21 +1189,12 @@
                 <w:color w:val="333333"/>
               </w:rPr>
             </w:pPr>
-            <w:proofErr w:type="spellStart"/>
             <w:r>
               <w:rPr>
                 <w:rFonts w:asciiTheme="majorHAnsi" w:eastAsia="Times New Roman" w:hAnsiTheme="majorHAnsi" w:cstheme="majorHAnsi"/>
                 <w:color w:val="333333"/>
               </w:rPr>
-              <w:t>Webscrape</w:t>
-            </w:r>
-            <w:proofErr w:type="spellEnd"/>
-            <w:r>
-              <w:rPr>
-                <w:rFonts w:asciiTheme="majorHAnsi" w:eastAsia="Times New Roman" w:hAnsiTheme="majorHAnsi" w:cstheme="majorHAnsi"/>
-                <w:color w:val="333333"/>
-              </w:rPr>
-              <w:t xml:space="preserve"> CMU Restaurant Info</w:t>
+              <w:t>Webscrape CMU Restaurant Info</w:t>
             </w:r>
           </w:p>
         </w:tc>
@@ -1962,47 +1912,7 @@
           <w:rFonts w:asciiTheme="majorHAnsi" w:eastAsia="Times New Roman" w:hAnsiTheme="majorHAnsi" w:cstheme="majorHAnsi"/>
           <w:color w:val="333333"/>
         </w:rPr>
-        <w:t xml:space="preserve">requests, </w:t>
-      </w:r>
-      <w:proofErr w:type="spellStart"/>
-      <w:r>
-        <w:rPr>
-          <w:rFonts w:asciiTheme="majorHAnsi" w:eastAsia="Times New Roman" w:hAnsiTheme="majorHAnsi" w:cstheme="majorHAnsi"/>
-          <w:color w:val="333333"/>
-        </w:rPr>
-        <w:t>BeautifulSoup</w:t>
-      </w:r>
-      <w:proofErr w:type="spellEnd"/>
-      <w:r>
-        <w:rPr>
-          <w:rFonts w:asciiTheme="majorHAnsi" w:eastAsia="Times New Roman" w:hAnsiTheme="majorHAnsi" w:cstheme="majorHAnsi"/>
-          <w:color w:val="333333"/>
-        </w:rPr>
-        <w:t xml:space="preserve">, </w:t>
-      </w:r>
-      <w:proofErr w:type="spellStart"/>
-      <w:r>
-        <w:rPr>
-          <w:rFonts w:asciiTheme="majorHAnsi" w:eastAsia="Times New Roman" w:hAnsiTheme="majorHAnsi" w:cstheme="majorHAnsi"/>
-          <w:color w:val="333333"/>
-        </w:rPr>
-        <w:t>geopy</w:t>
-      </w:r>
-      <w:proofErr w:type="spellEnd"/>
-      <w:r>
-        <w:rPr>
-          <w:rFonts w:asciiTheme="majorHAnsi" w:eastAsia="Times New Roman" w:hAnsiTheme="majorHAnsi" w:cstheme="majorHAnsi"/>
-          <w:color w:val="333333"/>
-        </w:rPr>
-        <w:t xml:space="preserve">, </w:t>
-      </w:r>
-      <w:proofErr w:type="spellStart"/>
-      <w:r>
-        <w:rPr>
-          <w:rFonts w:asciiTheme="majorHAnsi" w:eastAsia="Times New Roman" w:hAnsiTheme="majorHAnsi" w:cstheme="majorHAnsi"/>
-          <w:color w:val="333333"/>
-        </w:rPr>
-        <w:t>textrac</w:t>
+        <w:t>requests, BeautifulSoup, geopy, textrac</w:t>
       </w:r>
       <w:r>
         <w:rPr>
@@ -2011,7 +1921,6 @@
         </w:rPr>
         <w:t>t</w:t>
       </w:r>
-      <w:proofErr w:type="spellEnd"/>
     </w:p>
     <w:p>
       <w:pPr>
@@ -2077,8 +1986,6 @@
         </w:rPr>
         <w:t xml:space="preserve">. The distance is displayed for the user once they sort by walking distance. </w:t>
       </w:r>
-      <w:bookmarkStart w:id="0" w:name="_GoBack"/>
-      <w:bookmarkEnd w:id="0"/>
       <w:r>
         <w:rPr>
           <w:rFonts w:asciiTheme="majorHAnsi" w:hAnsiTheme="majorHAnsi" w:cstheme="majorHAnsi"/>
@@ -2098,7 +2005,127 @@
         <w:rPr>
           <w:rFonts w:asciiTheme="majorHAnsi" w:hAnsiTheme="majorHAnsi" w:cstheme="majorHAnsi"/>
         </w:rPr>
-        <w:t>).</w:t>
+        <w:t>)</w:t>
+      </w:r>
+      <w:r>
+        <w:rPr>
+          <w:rFonts w:asciiTheme="majorHAnsi" w:hAnsiTheme="majorHAnsi" w:cstheme="majorHAnsi"/>
+        </w:rPr>
+        <w:t xml:space="preserve"> to hash passwords to store them for later</w:t>
+      </w:r>
+      <w:r>
+        <w:rPr>
+          <w:rFonts w:asciiTheme="majorHAnsi" w:hAnsiTheme="majorHAnsi" w:cstheme="majorHAnsi"/>
+        </w:rPr>
+        <w:t>.</w:t>
+      </w:r>
+    </w:p>
+    <w:p>
+      <w:pPr>
+        <w:shd w:val="clear" w:color="auto" w:fill="FFFFFF"/>
+        <w:spacing w:after="0" w:line="240" w:lineRule="auto"/>
+        <w:textAlignment w:val="baseline"/>
+        <w:rPr>
+          <w:rFonts w:asciiTheme="majorHAnsi" w:hAnsiTheme="majorHAnsi" w:cstheme="majorHAnsi"/>
+        </w:rPr>
+      </w:pPr>
+    </w:p>
+    <w:p>
+      <w:pPr>
+        <w:shd w:val="clear" w:color="auto" w:fill="FFFFFF"/>
+        <w:spacing w:after="0" w:line="240" w:lineRule="auto"/>
+        <w:textAlignment w:val="baseline"/>
+        <w:rPr>
+          <w:rFonts w:asciiTheme="majorHAnsi" w:hAnsiTheme="majorHAnsi" w:cstheme="majorHAnsi"/>
+          <w:b/>
+          <w:bCs/>
+        </w:rPr>
+      </w:pPr>
+      <w:r>
+        <w:rPr>
+          <w:rFonts w:asciiTheme="majorHAnsi" w:hAnsiTheme="majorHAnsi" w:cstheme="majorHAnsi"/>
+          <w:b/>
+          <w:bCs/>
+        </w:rPr>
+        <w:t>TP3 Update:</w:t>
+      </w:r>
+    </w:p>
+    <w:p>
+      <w:pPr>
+        <w:shd w:val="clear" w:color="auto" w:fill="FFFFFF"/>
+        <w:spacing w:after="0" w:line="240" w:lineRule="auto"/>
+        <w:textAlignment w:val="baseline"/>
+        <w:rPr>
+          <w:rFonts w:asciiTheme="majorHAnsi" w:hAnsiTheme="majorHAnsi" w:cstheme="majorHAnsi"/>
+        </w:rPr>
+      </w:pPr>
+      <w:r>
+        <w:rPr>
+          <w:rFonts w:asciiTheme="majorHAnsi" w:hAnsiTheme="majorHAnsi" w:cstheme="majorHAnsi"/>
+        </w:rPr>
+        <w:t>When you get the recommendations, I added a percent match for each restaurant, which is calculated by fi</w:t>
+      </w:r>
+      <w:r>
+        <w:rPr>
+          <w:rFonts w:asciiTheme="majorHAnsi" w:hAnsiTheme="majorHAnsi" w:cstheme="majorHAnsi"/>
+        </w:rPr>
+        <w:t>nd</w:t>
+      </w:r>
+      <w:r>
+        <w:rPr>
+          <w:rFonts w:asciiTheme="majorHAnsi" w:hAnsiTheme="majorHAnsi" w:cstheme="majorHAnsi"/>
+        </w:rPr>
+        <w:t xml:space="preserve">ing </w:t>
+      </w:r>
+      <w:r>
+        <w:rPr>
+          <w:rFonts w:asciiTheme="majorHAnsi" w:hAnsiTheme="majorHAnsi" w:cstheme="majorHAnsi"/>
+        </w:rPr>
+        <w:t>the average percent difference between the neighbors and the max distance and weight</w:t>
+      </w:r>
+      <w:r>
+        <w:rPr>
+          <w:rFonts w:asciiTheme="majorHAnsi" w:hAnsiTheme="majorHAnsi" w:cstheme="majorHAnsi"/>
+        </w:rPr>
+        <w:t>ing</w:t>
+      </w:r>
+      <w:r>
+        <w:rPr>
+          <w:rFonts w:asciiTheme="majorHAnsi" w:hAnsiTheme="majorHAnsi" w:cstheme="majorHAnsi"/>
+        </w:rPr>
+        <w:t xml:space="preserve"> that with the z-score of the rating the neighbors gave the restaurant</w:t>
+      </w:r>
+      <w:r>
+        <w:rPr>
+          <w:rFonts w:asciiTheme="majorHAnsi" w:hAnsiTheme="majorHAnsi" w:cstheme="majorHAnsi"/>
+        </w:rPr>
+        <w:t xml:space="preserve">. </w:t>
+      </w:r>
+      <w:bookmarkStart w:id="0" w:name="_GoBack"/>
+      <w:bookmarkEnd w:id="0"/>
+      <w:r>
+        <w:rPr>
+          <w:rFonts w:asciiTheme="majorHAnsi" w:hAnsiTheme="majorHAnsi" w:cstheme="majorHAnsi"/>
+        </w:rPr>
+        <w:t xml:space="preserve">I added a sorting by distance feature to the search results as well. Based of initial user testing, I added reviews from other users when you click on the restaurant cards. </w:t>
+      </w:r>
+      <w:r>
+        <w:rPr>
+          <w:rFonts w:asciiTheme="majorHAnsi" w:hAnsiTheme="majorHAnsi" w:cstheme="majorHAnsi"/>
+        </w:rPr>
+        <w:t>When you click on a restaurant card, you see the image that is from CMU’s dining website or Yelp’s website as the background. From user testing, I was told to make the homescreen easier to read (I had a</w:t>
+      </w:r>
+      <w:r>
+        <w:rPr>
+          <w:rFonts w:asciiTheme="majorHAnsi" w:hAnsiTheme="majorHAnsi" w:cstheme="majorHAnsi"/>
+        </w:rPr>
+        <w:t>n</w:t>
+      </w:r>
+      <w:r>
+        <w:rPr>
+          <w:rFonts w:asciiTheme="majorHAnsi" w:hAnsiTheme="majorHAnsi" w:cstheme="majorHAnsi"/>
+        </w:rPr>
+        <w:t xml:space="preserve"> image of different foods), so I used a blue-green gradient as the background instead.</w:t>
       </w:r>
     </w:p>
     <w:sectPr>

</xml_diff>

<commit_message>
Added addresses to restaurants and updated design docs
</commit_message>
<xml_diff>
--- a/Design Proposal/proposal.docx
+++ b/Design Proposal/proposal.docx
@@ -1971,8 +1971,6 @@
         </w:rPr>
         <w:t xml:space="preserve">, </w:t>
       </w:r>
-      <w:bookmarkStart w:id="0" w:name="_GoBack"/>
-      <w:bookmarkEnd w:id="0"/>
       <w:proofErr w:type="spellStart"/>
       <w:r>
         <w:rPr>
@@ -2152,6 +2150,14 @@
           <w:rFonts w:asciiTheme="majorHAnsi" w:hAnsiTheme="majorHAnsi" w:cstheme="majorHAnsi"/>
         </w:rPr>
       </w:pPr>
+      <w:r>
+        <w:rPr>
+          <w:rFonts w:asciiTheme="majorHAnsi" w:hAnsiTheme="majorHAnsi" w:cstheme="majorHAnsi"/>
+        </w:rPr>
+        <w:t xml:space="preserve">I implemented Sentiment Analysis to the recommendation system, so the distance between users is now based on how positive/negative they rated as well as their comments on a restaurant. </w:t>
+      </w:r>
+      <w:bookmarkStart w:id="0" w:name="_GoBack"/>
+      <w:bookmarkEnd w:id="0"/>
       <w:r>
         <w:rPr>
           <w:rFonts w:asciiTheme="majorHAnsi" w:hAnsiTheme="majorHAnsi" w:cstheme="majorHAnsi"/>

</xml_diff>